<commit_message>
Bsp01: simple Kette (2)
</commit_message>
<xml_diff>
--- a/Dokumentation/Beispiele.docx
+++ b/Dokumentation/Beispiele.docx
@@ -16,26 +16,54 @@
           <w:sz w:val="36"/>
           <w:szCs w:val="36"/>
         </w:rPr>
-        <w:t>Beispiel 1: Simple Prozesskette aus vier Modulen</w:t>
-      </w:r>
-    </w:p>
-    <w:p>
-      <w:pPr>
-        <w:spacing w:after="0" w:line="240" w:lineRule="auto"/>
-        <w:rPr>
-          <w:sz w:val="24"/>
-          <w:szCs w:val="24"/>
-        </w:rPr>
-      </w:pPr>
-    </w:p>
-    <w:p>
-      <w:pPr>
-        <w:spacing w:after="0" w:line="240" w:lineRule="auto"/>
-        <w:rPr>
-          <w:sz w:val="24"/>
-          <w:szCs w:val="24"/>
-        </w:rPr>
-      </w:pPr>
+        <w:t>Beispiel 1</w:t>
+      </w:r>
+      <w:r>
+        <w:rPr>
+          <w:b/>
+          <w:sz w:val="36"/>
+          <w:szCs w:val="36"/>
+        </w:rPr>
+        <w:t>-01</w:t>
+      </w:r>
+      <w:r>
+        <w:rPr>
+          <w:b/>
+          <w:sz w:val="36"/>
+          <w:szCs w:val="36"/>
+        </w:rPr>
+        <w:t>: Simple Prozesskette aus vier Modulen</w:t>
+      </w:r>
+    </w:p>
+    <w:p>
+      <w:pPr>
+        <w:spacing w:after="0" w:line="240" w:lineRule="auto"/>
+        <w:rPr>
+          <w:sz w:val="24"/>
+          <w:szCs w:val="24"/>
+        </w:rPr>
+      </w:pPr>
+      <w:r>
+        <w:rPr>
+          <w:sz w:val="24"/>
+          <w:szCs w:val="24"/>
+        </w:rPr>
+        <w:t xml:space="preserve">Datei: </w:t>
+      </w:r>
+      <w:r>
+        <w:rPr>
+          <w:sz w:val="24"/>
+          <w:szCs w:val="24"/>
+        </w:rPr>
+        <w:t>Bsp01-simpleKette-01</w:t>
+      </w:r>
+      <w:r>
+        <w:rPr>
+          <w:sz w:val="24"/>
+          <w:szCs w:val="24"/>
+        </w:rPr>
+        <w:t>.xml</w:t>
+      </w:r>
     </w:p>
     <w:p>
       <w:pPr>
@@ -75,10 +103,10 @@
               <wp:posOffset>-4445</wp:posOffset>
             </wp:positionH>
             <wp:positionV relativeFrom="paragraph">
-              <wp:posOffset>88900</wp:posOffset>
+              <wp:posOffset>86995</wp:posOffset>
             </wp:positionV>
-            <wp:extent cx="5760720" cy="3691890"/>
-            <wp:effectExtent l="0" t="0" r="0" b="3810"/>
+            <wp:extent cx="5760000" cy="3704400"/>
+            <wp:effectExtent l="0" t="0" r="0" b="0"/>
             <wp:wrapNone/>
             <wp:docPr id="1" name="Grafik 1"/>
             <wp:cNvGraphicFramePr>
@@ -106,7 +134,7 @@
                   <pic:spPr>
                     <a:xfrm>
                       <a:off x="0" y="0"/>
-                      <a:ext cx="5760720" cy="3691890"/>
+                      <a:ext cx="5760000" cy="3704400"/>
                     </a:xfrm>
                     <a:prstGeom prst="rect">
                       <a:avLst/>
@@ -115,10 +143,10 @@
                 </pic:pic>
               </a:graphicData>
             </a:graphic>
-            <wp14:sizeRelH relativeFrom="page">
+            <wp14:sizeRelH relativeFrom="margin">
               <wp14:pctWidth>0</wp14:pctWidth>
             </wp14:sizeRelH>
-            <wp14:sizeRelV relativeFrom="page">
+            <wp14:sizeRelV relativeFrom="margin">
               <wp14:pctHeight>0</wp14:pctHeight>
             </wp14:sizeRelV>
           </wp:anchor>
@@ -1266,24 +1294,142 @@
           <w:szCs w:val="24"/>
         </w:rPr>
       </w:pPr>
-    </w:p>
-    <w:p>
-      <w:pPr>
-        <w:spacing w:after="0" w:line="240" w:lineRule="auto"/>
-        <w:rPr>
-          <w:sz w:val="24"/>
-          <w:szCs w:val="24"/>
-        </w:rPr>
-      </w:pPr>
-    </w:p>
-    <w:p>
-      <w:pPr>
-        <w:spacing w:after="0" w:line="240" w:lineRule="auto"/>
-        <w:rPr>
-          <w:sz w:val="24"/>
-          <w:szCs w:val="24"/>
-        </w:rPr>
-      </w:pPr>
+      <w:r>
+        <w:rPr>
+          <w:sz w:val="24"/>
+          <w:szCs w:val="24"/>
+        </w:rPr>
+        <w:t xml:space="preserve">Es sind insgesamt </w:t>
+      </w:r>
+      <w:r>
+        <w:rPr>
+          <w:sz w:val="24"/>
+          <w:szCs w:val="24"/>
+        </w:rPr>
+        <w:t>sieben</w:t>
+      </w:r>
+      <w:r>
+        <w:rPr>
+          <w:sz w:val="24"/>
+          <w:szCs w:val="24"/>
+        </w:rPr>
+        <w:t xml:space="preserve"> Systemvarian</w:t>
+      </w:r>
+      <w:r>
+        <w:rPr>
+          <w:sz w:val="24"/>
+          <w:szCs w:val="24"/>
+        </w:rPr>
+        <w:t>ten</w:t>
+      </w:r>
+      <w:r>
+        <w:rPr>
+          <w:sz w:val="24"/>
+          <w:szCs w:val="24"/>
+        </w:rPr>
+        <w:t xml:space="preserve"> zu betrachten, die sämtlich zu identischen Ergebnissen führen müssen</w:t>
+      </w:r>
+      <w:r>
+        <w:rPr>
+          <w:sz w:val="24"/>
+          <w:szCs w:val="24"/>
+        </w:rPr>
+        <w:t>. Es sind dies: M1-M2-M3-M4, S12-M3-M4, M1-S23-M4, M1-M2-S34, S123-M4, M1-S234 und S12-S34</w:t>
+      </w:r>
+      <w:r>
+        <w:rPr>
+          <w:sz w:val="24"/>
+          <w:szCs w:val="24"/>
+        </w:rPr>
+        <w:t xml:space="preserve"> </w:t>
+      </w:r>
+      <w:r>
+        <w:rPr>
+          <w:sz w:val="24"/>
+          <w:szCs w:val="24"/>
+        </w:rPr>
+        <w:t xml:space="preserve">wobei </w:t>
+      </w:r>
+      <w:proofErr w:type="spellStart"/>
+      <w:r>
+        <w:rPr>
+          <w:sz w:val="24"/>
+          <w:szCs w:val="24"/>
+        </w:rPr>
+        <w:t>Sij</w:t>
+      </w:r>
+      <w:proofErr w:type="spellEnd"/>
+      <w:r>
+        <w:rPr>
+          <w:sz w:val="24"/>
+          <w:szCs w:val="24"/>
+        </w:rPr>
+        <w:t xml:space="preserve"> (</w:t>
+      </w:r>
+      <w:proofErr w:type="spellStart"/>
+      <w:r>
+        <w:rPr>
+          <w:sz w:val="24"/>
+          <w:szCs w:val="24"/>
+        </w:rPr>
+        <w:t>Sijk</w:t>
+      </w:r>
+      <w:proofErr w:type="spellEnd"/>
+      <w:r>
+        <w:rPr>
+          <w:sz w:val="24"/>
+          <w:szCs w:val="24"/>
+        </w:rPr>
+        <w:t xml:space="preserve">) jeweils ein Subsystem aus den Modulen Mi und </w:t>
+      </w:r>
+      <w:proofErr w:type="spellStart"/>
+      <w:r>
+        <w:rPr>
+          <w:sz w:val="24"/>
+          <w:szCs w:val="24"/>
+        </w:rPr>
+        <w:t>Mj</w:t>
+      </w:r>
+      <w:proofErr w:type="spellEnd"/>
+      <w:r>
+        <w:rPr>
+          <w:sz w:val="24"/>
+          <w:szCs w:val="24"/>
+        </w:rPr>
+        <w:t xml:space="preserve"> (Mi, </w:t>
+      </w:r>
+      <w:proofErr w:type="spellStart"/>
+      <w:r>
+        <w:rPr>
+          <w:sz w:val="24"/>
+          <w:szCs w:val="24"/>
+        </w:rPr>
+        <w:t>Mj</w:t>
+      </w:r>
+      <w:proofErr w:type="spellEnd"/>
+      <w:r>
+        <w:rPr>
+          <w:sz w:val="24"/>
+          <w:szCs w:val="24"/>
+        </w:rPr>
+        <w:t xml:space="preserve"> und </w:t>
+      </w:r>
+      <w:proofErr w:type="spellStart"/>
+      <w:r>
+        <w:rPr>
+          <w:sz w:val="24"/>
+          <w:szCs w:val="24"/>
+        </w:rPr>
+        <w:t>Mk</w:t>
+      </w:r>
+      <w:proofErr w:type="spellEnd"/>
+      <w:r>
+        <w:rPr>
+          <w:sz w:val="24"/>
+          <w:szCs w:val="24"/>
+        </w:rPr>
+        <w:t>) bezeichnet.</w:t>
+      </w:r>
     </w:p>
     <w:p>
       <w:pPr>
@@ -2608,14 +2754,7 @@
           <w:sz w:val="24"/>
           <w:szCs w:val="24"/>
         </w:rPr>
-        <w:t>Untergrenze</w:t>
-      </w:r>
-      <w:r>
-        <w:rPr>
-          <w:sz w:val="24"/>
-          <w:szCs w:val="24"/>
-        </w:rPr>
-        <w:t>:</w:t>
+        <w:t>Untergrenze:</w:t>
       </w:r>
     </w:p>
     <w:tbl>
@@ -2824,14 +2963,7 @@
           <w:sz w:val="24"/>
           <w:szCs w:val="24"/>
         </w:rPr>
-        <w:t>Obergrenze</w:t>
-      </w:r>
-      <w:r>
-        <w:rPr>
-          <w:sz w:val="24"/>
-          <w:szCs w:val="24"/>
-        </w:rPr>
-        <w:t>:</w:t>
+        <w:t>Obergrenze:</w:t>
       </w:r>
     </w:p>
     <w:tbl>
@@ -3044,8 +3176,405 @@
           <w:szCs w:val="24"/>
         </w:rPr>
       </w:pPr>
+    </w:p>
+    <w:p>
+      <w:pPr>
+        <w:rPr>
+          <w:b/>
+          <w:sz w:val="36"/>
+          <w:szCs w:val="36"/>
+        </w:rPr>
+      </w:pPr>
       <w:bookmarkStart w:id="0" w:name="_GoBack"/>
       <w:bookmarkEnd w:id="0"/>
+      <w:r>
+        <w:rPr>
+          <w:b/>
+          <w:sz w:val="36"/>
+          <w:szCs w:val="36"/>
+        </w:rPr>
+        <w:lastRenderedPageBreak/>
+        <w:t>Beispiel 1</w:t>
+      </w:r>
+      <w:r>
+        <w:rPr>
+          <w:b/>
+          <w:sz w:val="36"/>
+          <w:szCs w:val="36"/>
+        </w:rPr>
+        <w:t>-02</w:t>
+      </w:r>
+      <w:r>
+        <w:rPr>
+          <w:b/>
+          <w:sz w:val="36"/>
+          <w:szCs w:val="36"/>
+        </w:rPr>
+        <w:t xml:space="preserve">: </w:t>
+      </w:r>
+      <w:r>
+        <w:rPr>
+          <w:b/>
+          <w:sz w:val="36"/>
+          <w:szCs w:val="36"/>
+        </w:rPr>
+        <w:t>Modifizierte Module</w:t>
+      </w:r>
+    </w:p>
+    <w:p>
+      <w:pPr>
+        <w:spacing w:after="0" w:line="240" w:lineRule="auto"/>
+        <w:rPr>
+          <w:sz w:val="24"/>
+          <w:szCs w:val="24"/>
+        </w:rPr>
+      </w:pPr>
+      <w:r>
+        <w:rPr>
+          <w:sz w:val="24"/>
+          <w:szCs w:val="24"/>
+        </w:rPr>
+        <w:t xml:space="preserve">Datei: </w:t>
+      </w:r>
+      <w:r>
+        <w:rPr>
+          <w:sz w:val="24"/>
+          <w:szCs w:val="24"/>
+        </w:rPr>
+        <w:t>Bsp01-simpleKette-0</w:t>
+      </w:r>
+      <w:r>
+        <w:rPr>
+          <w:sz w:val="24"/>
+          <w:szCs w:val="24"/>
+        </w:rPr>
+        <w:t>2</w:t>
+      </w:r>
+      <w:r>
+        <w:rPr>
+          <w:sz w:val="24"/>
+          <w:szCs w:val="24"/>
+        </w:rPr>
+        <w:t>.xml</w:t>
+      </w:r>
+    </w:p>
+    <w:p>
+      <w:pPr>
+        <w:spacing w:after="0" w:line="240" w:lineRule="auto"/>
+        <w:rPr>
+          <w:sz w:val="24"/>
+          <w:szCs w:val="24"/>
+        </w:rPr>
+      </w:pPr>
+    </w:p>
+    <w:p>
+      <w:pPr>
+        <w:spacing w:after="0" w:line="240" w:lineRule="auto"/>
+        <w:rPr>
+          <w:sz w:val="24"/>
+          <w:szCs w:val="24"/>
+        </w:rPr>
+      </w:pPr>
+    </w:p>
+    <w:p>
+      <w:pPr>
+        <w:spacing w:after="0" w:line="240" w:lineRule="auto"/>
+        <w:rPr>
+          <w:sz w:val="24"/>
+          <w:szCs w:val="24"/>
+        </w:rPr>
+      </w:pPr>
+    </w:p>
+    <w:p>
+      <w:pPr>
+        <w:spacing w:after="0" w:line="240" w:lineRule="auto"/>
+        <w:rPr>
+          <w:sz w:val="24"/>
+          <w:szCs w:val="24"/>
+        </w:rPr>
+      </w:pPr>
+    </w:p>
+    <w:p>
+      <w:pPr>
+        <w:spacing w:after="0" w:line="240" w:lineRule="auto"/>
+        <w:rPr>
+          <w:sz w:val="24"/>
+          <w:szCs w:val="24"/>
+        </w:rPr>
+      </w:pPr>
+    </w:p>
+    <w:p>
+      <w:pPr>
+        <w:spacing w:after="0" w:line="240" w:lineRule="auto"/>
+        <w:rPr>
+          <w:sz w:val="24"/>
+          <w:szCs w:val="24"/>
+        </w:rPr>
+      </w:pPr>
+      <w:r>
+        <w:rPr>
+          <w:noProof/>
+          <w:lang w:eastAsia="de-DE"/>
+        </w:rPr>
+        <w:drawing>
+          <wp:inline distT="0" distB="0" distL="0" distR="0" wp14:anchorId="1175FDB8" wp14:editId="6D60F6DF">
+            <wp:extent cx="5760720" cy="3705860"/>
+            <wp:effectExtent l="0" t="0" r="0" b="8890"/>
+            <wp:docPr id="2" name="Grafik 2"/>
+            <wp:cNvGraphicFramePr>
+              <a:graphicFrameLocks xmlns:a="http://schemas.openxmlformats.org/drawingml/2006/main" noChangeAspect="1"/>
+            </wp:cNvGraphicFramePr>
+            <a:graphic xmlns:a="http://schemas.openxmlformats.org/drawingml/2006/main">
+              <a:graphicData uri="http://schemas.openxmlformats.org/drawingml/2006/picture">
+                <pic:pic xmlns:pic="http://schemas.openxmlformats.org/drawingml/2006/picture">
+                  <pic:nvPicPr>
+                    <pic:cNvPr id="1" name=""/>
+                    <pic:cNvPicPr/>
+                  </pic:nvPicPr>
+                  <pic:blipFill>
+                    <a:blip r:embed="rId5"/>
+                    <a:stretch>
+                      <a:fillRect/>
+                    </a:stretch>
+                  </pic:blipFill>
+                  <pic:spPr>
+                    <a:xfrm>
+                      <a:off x="0" y="0"/>
+                      <a:ext cx="5760720" cy="3705860"/>
+                    </a:xfrm>
+                    <a:prstGeom prst="rect">
+                      <a:avLst/>
+                    </a:prstGeom>
+                  </pic:spPr>
+                </pic:pic>
+              </a:graphicData>
+            </a:graphic>
+          </wp:inline>
+        </w:drawing>
+      </w:r>
+    </w:p>
+    <w:p>
+      <w:pPr>
+        <w:spacing w:after="0" w:line="240" w:lineRule="auto"/>
+        <w:rPr>
+          <w:sz w:val="24"/>
+          <w:szCs w:val="24"/>
+        </w:rPr>
+      </w:pPr>
+    </w:p>
+    <w:p>
+      <w:pPr>
+        <w:spacing w:after="0" w:line="240" w:lineRule="auto"/>
+        <w:rPr>
+          <w:sz w:val="24"/>
+          <w:szCs w:val="24"/>
+        </w:rPr>
+      </w:pPr>
+    </w:p>
+    <w:p>
+      <w:pPr>
+        <w:spacing w:after="0" w:line="240" w:lineRule="auto"/>
+        <w:rPr>
+          <w:sz w:val="24"/>
+          <w:szCs w:val="24"/>
+        </w:rPr>
+      </w:pPr>
+    </w:p>
+    <w:p>
+      <w:pPr>
+        <w:spacing w:after="0" w:line="240" w:lineRule="auto"/>
+        <w:rPr>
+          <w:sz w:val="24"/>
+          <w:szCs w:val="24"/>
+        </w:rPr>
+      </w:pPr>
+    </w:p>
+    <w:p>
+      <w:pPr>
+        <w:spacing w:after="0" w:line="240" w:lineRule="auto"/>
+        <w:rPr>
+          <w:sz w:val="24"/>
+          <w:szCs w:val="24"/>
+        </w:rPr>
+      </w:pPr>
+    </w:p>
+    <w:p>
+      <w:pPr>
+        <w:spacing w:after="0" w:line="240" w:lineRule="auto"/>
+        <w:rPr>
+          <w:sz w:val="24"/>
+          <w:szCs w:val="24"/>
+        </w:rPr>
+      </w:pPr>
+    </w:p>
+    <w:p>
+      <w:pPr>
+        <w:spacing w:after="0" w:line="240" w:lineRule="auto"/>
+        <w:rPr>
+          <w:sz w:val="24"/>
+          <w:szCs w:val="24"/>
+        </w:rPr>
+      </w:pPr>
+    </w:p>
+    <w:p>
+      <w:pPr>
+        <w:rPr>
+          <w:b/>
+          <w:sz w:val="36"/>
+          <w:szCs w:val="36"/>
+        </w:rPr>
+      </w:pPr>
+      <w:r>
+        <w:rPr>
+          <w:b/>
+          <w:sz w:val="36"/>
+          <w:szCs w:val="36"/>
+        </w:rPr>
+        <w:t xml:space="preserve">Beispiel 1-01: </w:t>
+      </w:r>
+      <w:r>
+        <w:rPr>
+          <w:b/>
+          <w:sz w:val="36"/>
+          <w:szCs w:val="36"/>
+        </w:rPr>
+        <w:t>Gemittelte Module</w:t>
+      </w:r>
+    </w:p>
+    <w:p>
+      <w:pPr>
+        <w:spacing w:after="0" w:line="240" w:lineRule="auto"/>
+        <w:rPr>
+          <w:sz w:val="24"/>
+          <w:szCs w:val="24"/>
+        </w:rPr>
+      </w:pPr>
+      <w:r>
+        <w:rPr>
+          <w:sz w:val="24"/>
+          <w:szCs w:val="24"/>
+        </w:rPr>
+        <w:t xml:space="preserve">Datei: </w:t>
+      </w:r>
+      <w:r>
+        <w:rPr>
+          <w:sz w:val="24"/>
+          <w:szCs w:val="24"/>
+        </w:rPr>
+        <w:t>Bsp01-simpleKette-0</w:t>
+      </w:r>
+      <w:r>
+        <w:rPr>
+          <w:sz w:val="24"/>
+          <w:szCs w:val="24"/>
+        </w:rPr>
+        <w:t>3</w:t>
+      </w:r>
+      <w:r>
+        <w:rPr>
+          <w:sz w:val="24"/>
+          <w:szCs w:val="24"/>
+        </w:rPr>
+        <w:t>.xml</w:t>
+      </w:r>
+    </w:p>
+    <w:p>
+      <w:pPr>
+        <w:spacing w:after="0" w:line="240" w:lineRule="auto"/>
+        <w:rPr>
+          <w:sz w:val="24"/>
+          <w:szCs w:val="24"/>
+        </w:rPr>
+      </w:pPr>
+    </w:p>
+    <w:p>
+      <w:pPr>
+        <w:spacing w:after="0" w:line="240" w:lineRule="auto"/>
+        <w:rPr>
+          <w:sz w:val="24"/>
+          <w:szCs w:val="24"/>
+        </w:rPr>
+      </w:pPr>
+    </w:p>
+    <w:p>
+      <w:pPr>
+        <w:spacing w:after="0" w:line="240" w:lineRule="auto"/>
+        <w:rPr>
+          <w:sz w:val="24"/>
+          <w:szCs w:val="24"/>
+        </w:rPr>
+      </w:pPr>
+    </w:p>
+    <w:p>
+      <w:pPr>
+        <w:rPr>
+          <w:b/>
+          <w:sz w:val="36"/>
+          <w:szCs w:val="36"/>
+        </w:rPr>
+      </w:pPr>
+      <w:r>
+        <w:rPr>
+          <w:b/>
+          <w:sz w:val="36"/>
+          <w:szCs w:val="36"/>
+        </w:rPr>
+        <w:t xml:space="preserve">Beispiel 1-01: </w:t>
+      </w:r>
+      <w:r>
+        <w:rPr>
+          <w:b/>
+          <w:sz w:val="36"/>
+          <w:szCs w:val="36"/>
+        </w:rPr>
+        <w:t>Verwendung von Modul-Gruppen</w:t>
+      </w:r>
+    </w:p>
+    <w:p>
+      <w:pPr>
+        <w:spacing w:after="0" w:line="240" w:lineRule="auto"/>
+        <w:rPr>
+          <w:sz w:val="24"/>
+          <w:szCs w:val="24"/>
+        </w:rPr>
+      </w:pPr>
+      <w:r>
+        <w:rPr>
+          <w:sz w:val="24"/>
+          <w:szCs w:val="24"/>
+        </w:rPr>
+        <w:t xml:space="preserve">Datei: </w:t>
+      </w:r>
+      <w:r>
+        <w:rPr>
+          <w:sz w:val="24"/>
+          <w:szCs w:val="24"/>
+        </w:rPr>
+        <w:t>Bsp01-simpleKette-0</w:t>
+      </w:r>
+      <w:r>
+        <w:rPr>
+          <w:sz w:val="24"/>
+          <w:szCs w:val="24"/>
+        </w:rPr>
+        <w:t>4</w:t>
+      </w:r>
+      <w:r>
+        <w:rPr>
+          <w:sz w:val="24"/>
+          <w:szCs w:val="24"/>
+        </w:rPr>
+        <w:t>.xml</w:t>
+      </w:r>
+    </w:p>
+    <w:p>
+      <w:pPr>
+        <w:spacing w:after="0" w:line="240" w:lineRule="auto"/>
+        <w:rPr>
+          <w:sz w:val="24"/>
+          <w:szCs w:val="24"/>
+        </w:rPr>
+      </w:pPr>
     </w:p>
     <w:p>
       <w:pPr>

</xml_diff>